<commit_message>
Few minor design changes
</commit_message>
<xml_diff>
--- a/DanielDias.Resume.docx
+++ b/DanielDias.Resume.docx
@@ -59,110 +59,29 @@
           </w:tcPr>
           <w:p>
             <w:pPr>
-              <w:rPr>
-                <w:rFonts w:ascii="Arial" w:hAnsi="Arial" w:cs="Arial"/>
-              </w:rPr>
-            </w:pPr>
-            <w:r>
-              <w:rPr>
-                <w:rFonts w:ascii="Arial" w:hAnsi="Arial" w:cs="Arial"/>
-              </w:rPr>
-              <w:t>IT Professional with 5</w:t>
-            </w:r>
-            <w:r>
-              <w:rPr>
-                <w:rFonts w:ascii="Arial" w:hAnsi="Arial" w:cs="Arial"/>
-              </w:rPr>
-              <w:t>+</w:t>
-            </w:r>
-            <w:r>
-              <w:rPr>
-                <w:rFonts w:ascii="Arial" w:hAnsi="Arial" w:cs="Arial"/>
-              </w:rPr>
-              <w:t xml:space="preserve"> years of experience in </w:t>
-            </w:r>
-            <w:r>
-              <w:rPr>
-                <w:rFonts w:ascii="Arial" w:hAnsi="Arial" w:cs="Arial"/>
-              </w:rPr>
-              <w:t>user</w:t>
-            </w:r>
-            <w:r>
-              <w:rPr>
-                <w:rFonts w:ascii="Arial" w:hAnsi="Arial" w:cs="Arial"/>
-              </w:rPr>
-              <w:t xml:space="preserve"> support and networks. </w:t>
-            </w:r>
-            <w:r>
-              <w:rPr>
-                <w:rFonts w:ascii="Arial" w:hAnsi="Arial" w:cs="Arial"/>
-              </w:rPr>
-              <w:t xml:space="preserve">Fast learner and objective orientated, </w:t>
-            </w:r>
-            <w:r>
-              <w:rPr>
-                <w:rFonts w:ascii="Arial" w:hAnsi="Arial" w:cs="Arial"/>
-              </w:rPr>
-              <w:t>experience</w:t>
-            </w:r>
-            <w:r>
-              <w:rPr>
-                <w:rFonts w:ascii="Arial" w:hAnsi="Arial" w:cs="Arial"/>
-              </w:rPr>
-              <w:t>d i</w:t>
-            </w:r>
-            <w:r>
-              <w:rPr>
-                <w:rFonts w:ascii="Arial" w:hAnsi="Arial" w:cs="Arial"/>
-              </w:rPr>
-              <w:t>n</w:t>
-            </w:r>
-            <w:r>
-              <w:rPr>
-                <w:rFonts w:ascii="Arial" w:hAnsi="Arial" w:cs="Arial"/>
-              </w:rPr>
-              <w:t xml:space="preserve"> teamwork and goals achievement.</w:t>
-            </w:r>
-            <w:r>
-              <w:rPr>
-                <w:rFonts w:ascii="Arial" w:hAnsi="Arial" w:cs="Arial"/>
-              </w:rPr>
-              <w:t xml:space="preserve"> </w:t>
-            </w:r>
-            <w:r>
-              <w:rPr>
-                <w:rFonts w:ascii="Arial" w:hAnsi="Arial" w:cs="Arial"/>
-              </w:rPr>
-              <w:t xml:space="preserve">I have certifications in Cisco </w:t>
-            </w:r>
-            <w:r>
-              <w:rPr>
-                <w:rFonts w:ascii="Arial" w:hAnsi="Arial" w:cs="Arial"/>
-              </w:rPr>
-              <w:t>CCNA R&amp;S</w:t>
-            </w:r>
-            <w:r>
-              <w:rPr>
-                <w:rFonts w:ascii="Arial" w:hAnsi="Arial" w:cs="Arial"/>
-              </w:rPr>
-              <w:t>, ISO 27,002 security and ITILv3 IT processes.</w:t>
-            </w:r>
-          </w:p>
-          <w:p>
-            <w:pPr>
-              <w:rPr>
-                <w:rFonts w:ascii="Arial" w:hAnsi="Arial" w:cs="Arial"/>
-              </w:rPr>
-            </w:pPr>
-          </w:p>
-          <w:p>
-            <w:pPr>
+              <w:jc w:val="both"/>
+              <w:rPr>
+                <w:rFonts w:ascii="Arial" w:hAnsi="Arial" w:cs="Arial"/>
+              </w:rPr>
+            </w:pPr>
+            <w:r>
+              <w:rPr>
+                <w:rFonts w:ascii="Arial" w:hAnsi="Arial" w:cs="Arial"/>
+              </w:rPr>
+              <w:t>I am an IT Professional with 5+ years of experience in digital marketing, web development, networks and customer support. I am a fast learner and objective oriented, experienced in teamwork and goals achievement, and currently certified in SCRUM Fundamentals, Cisco CCNA R&amp;S, ISO 27002 security and ITILv3 IT processes. Visit my website at https://dndias.com to see the projects I have been developing.</w:t>
+            </w:r>
+          </w:p>
+          <w:p>
+            <w:pPr>
+              <w:jc w:val="both"/>
               <w:rPr>
                 <w:rFonts w:ascii="Arial" w:hAnsi="Arial" w:cs="Arial"/>
               </w:rPr>
             </w:pPr>
           </w:p>
         </w:tc>
+        <w:bookmarkStart w:id="0" w:name="_GoBack"/>
+        <w:bookmarkEnd w:id="0"/>
       </w:tr>
       <w:tr>
         <w:tc>
@@ -291,14 +210,12 @@
                       <w:rFonts w:ascii="Arial" w:hAnsi="Arial" w:cs="Arial"/>
                     </w:rPr>
                   </w:pPr>
-                  <w:proofErr w:type="spellStart"/>
                   <w:r>
                     <w:rPr>
                       <w:rFonts w:ascii="Arial" w:hAnsi="Arial" w:cs="Arial"/>
                     </w:rPr>
-                    <w:t>Javascript</w:t>
+                    <w:t>JavaScript</w:t>
                   </w:r>
-                  <w:proofErr w:type="spellEnd"/>
                 </w:p>
                 <w:p>
                   <w:pPr>
@@ -315,7 +232,19 @@
                     <w:rPr>
                       <w:rFonts w:ascii="Arial" w:hAnsi="Arial" w:cs="Arial"/>
                     </w:rPr>
-                    <w:t>Typescript</w:t>
+                    <w:t>Type</w:t>
+                  </w:r>
+                  <w:r>
+                    <w:rPr>
+                      <w:rFonts w:ascii="Arial" w:hAnsi="Arial" w:cs="Arial"/>
+                    </w:rPr>
+                    <w:t>S</w:t>
+                  </w:r>
+                  <w:r>
+                    <w:rPr>
+                      <w:rFonts w:ascii="Arial" w:hAnsi="Arial" w:cs="Arial"/>
+                    </w:rPr>
+                    <w:t>cript</w:t>
                   </w:r>
                 </w:p>
                 <w:p>
@@ -1820,6 +1749,7 @@
                 <w:rFonts w:ascii="Arial" w:eastAsia="Calibri" w:hAnsi="Arial" w:cs="Arial"/>
                 <w:lang w:val="en-CA"/>
               </w:rPr>
+              <w:lastRenderedPageBreak/>
               <w:t>Created</w:t>
             </w:r>
             <w:r>
@@ -1967,7 +1897,6 @@
                 <w:rFonts w:ascii="Arial" w:eastAsia="Calibri" w:hAnsi="Arial" w:cs="Arial"/>
                 <w:lang w:val="en-CA"/>
               </w:rPr>
-              <w:lastRenderedPageBreak/>
               <w:t>Update</w:t>
             </w:r>
             <w:r>
@@ -2266,8 +2195,6 @@
               </w:rPr>
               <w:t>Support Analyst</w:t>
             </w:r>
-            <w:bookmarkStart w:id="0" w:name="_GoBack"/>
-            <w:bookmarkEnd w:id="0"/>
           </w:p>
           <w:p>
             <w:pPr>

</xml_diff>